<commit_message>
Update Software Testing Assignment Module-1.docx
</commit_message>
<xml_diff>
--- a/Assignment/Software Testing Assignment Module-1.docx
+++ b/Assignment/Software Testing Assignment Module-1.docx
@@ -4,6 +4,9 @@
   <w:body>
     <w:p>
       <w:pPr>
+        <w:pBdr>
+          <w:bottom w:val="single" w:sz="4" w:space="1" w:color="auto"/>
+        </w:pBdr>
         <w:jc w:val="center"/>
         <w:rPr>
           <w:rFonts w:ascii="Times New Roman" w:hAnsi="Times New Roman" w:cs="Times New Roman"/>
@@ -367,6 +370,7 @@
           <w:szCs w:val="28"/>
         </w:rPr>
       </w:pPr>
+      <w:proofErr w:type="gramStart"/>
       <w:r>
         <w:rPr>
           <w:rFonts w:ascii="Times New Roman" w:hAnsi="Times New Roman" w:cs="Times New Roman"/>
@@ -387,6 +391,7 @@
         </w:rPr>
         <w:t>-</w:t>
       </w:r>
+      <w:proofErr w:type="gramEnd"/>
     </w:p>
     <w:p>
       <w:pPr>
@@ -1868,8 +1873,18 @@
           <w:b/>
           <w:bCs/>
         </w:rPr>
-        <w:t>Pros of Agile :</w:t>
-      </w:r>
+        <w:t xml:space="preserve">Pros of </w:t>
+      </w:r>
+      <w:proofErr w:type="gramStart"/>
+      <w:r>
+        <w:rPr>
+          <w:rFonts w:ascii="Times New Roman" w:hAnsi="Times New Roman" w:cs="Times New Roman"/>
+          <w:b/>
+          <w:bCs/>
+        </w:rPr>
+        <w:t>Agile :</w:t>
+      </w:r>
+      <w:proofErr w:type="gramEnd"/>
     </w:p>
     <w:p>
       <w:pPr>
@@ -1962,8 +1977,20 @@
           <w:sz w:val="28"/>
           <w:szCs w:val="28"/>
         </w:rPr>
-        <w:t>Cons of Agile :</w:t>
-      </w:r>
+        <w:t xml:space="preserve">Cons of </w:t>
+      </w:r>
+      <w:proofErr w:type="gramStart"/>
+      <w:r>
+        <w:rPr>
+          <w:rFonts w:ascii="Times New Roman" w:hAnsi="Times New Roman" w:cs="Times New Roman"/>
+          <w:b/>
+          <w:bCs/>
+          <w:sz w:val="28"/>
+          <w:szCs w:val="28"/>
+        </w:rPr>
+        <w:t>Agile :</w:t>
+      </w:r>
+      <w:proofErr w:type="gramEnd"/>
     </w:p>
     <w:p>
       <w:pPr>
@@ -2793,7 +2820,43 @@
           <w:sz w:val="28"/>
           <w:szCs w:val="28"/>
         </w:rPr>
-        <w:t>object is a instances of an class</w:t>
+        <w:t xml:space="preserve">object is a </w:t>
+      </w:r>
+      <w:proofErr w:type="gramStart"/>
+      <w:r>
+        <w:rPr>
+          <w:rFonts w:ascii="Times New Roman" w:hAnsi="Times New Roman" w:cs="Times New Roman"/>
+          <w:sz w:val="28"/>
+          <w:szCs w:val="28"/>
+        </w:rPr>
+        <w:t>instances</w:t>
+      </w:r>
+      <w:proofErr w:type="gramEnd"/>
+      <w:r>
+        <w:rPr>
+          <w:rFonts w:ascii="Times New Roman" w:hAnsi="Times New Roman" w:cs="Times New Roman"/>
+          <w:sz w:val="28"/>
+          <w:szCs w:val="28"/>
+        </w:rPr>
+        <w:t xml:space="preserve"> of </w:t>
+      </w:r>
+      <w:proofErr w:type="gramStart"/>
+      <w:r>
+        <w:rPr>
+          <w:rFonts w:ascii="Times New Roman" w:hAnsi="Times New Roman" w:cs="Times New Roman"/>
+          <w:sz w:val="28"/>
+          <w:szCs w:val="28"/>
+        </w:rPr>
+        <w:t>an</w:t>
+      </w:r>
+      <w:proofErr w:type="gramEnd"/>
+      <w:r>
+        <w:rPr>
+          <w:rFonts w:ascii="Times New Roman" w:hAnsi="Times New Roman" w:cs="Times New Roman"/>
+          <w:sz w:val="28"/>
+          <w:szCs w:val="28"/>
+        </w:rPr>
+        <w:t xml:space="preserve"> class</w:t>
       </w:r>
     </w:p>
     <w:p>
@@ -2833,8 +2896,27 @@
           <w:sz w:val="28"/>
           <w:szCs w:val="28"/>
         </w:rPr>
-        <w:t xml:space="preserve">        classname </w:t>
-      </w:r>
+        <w:t xml:space="preserve">        </w:t>
+      </w:r>
+      <w:proofErr w:type="spellStart"/>
+      <w:r>
+        <w:rPr>
+          <w:rFonts w:ascii="Times New Roman" w:hAnsi="Times New Roman" w:cs="Times New Roman"/>
+          <w:sz w:val="28"/>
+          <w:szCs w:val="28"/>
+        </w:rPr>
+        <w:t>classname</w:t>
+      </w:r>
+      <w:proofErr w:type="spellEnd"/>
+      <w:r>
+        <w:rPr>
+          <w:rFonts w:ascii="Times New Roman" w:hAnsi="Times New Roman" w:cs="Times New Roman"/>
+          <w:sz w:val="28"/>
+          <w:szCs w:val="28"/>
+        </w:rPr>
+        <w:t xml:space="preserve"> </w:t>
+      </w:r>
+      <w:proofErr w:type="spellStart"/>
       <w:r>
         <w:rPr>
           <w:rFonts w:ascii="Times New Roman" w:hAnsi="Times New Roman" w:cs="Times New Roman"/>
@@ -2849,7 +2931,44 @@
           <w:sz w:val="28"/>
           <w:szCs w:val="28"/>
         </w:rPr>
-        <w:t>name=new classname();</w:t>
+        <w:t>name</w:t>
+      </w:r>
+      <w:proofErr w:type="spellEnd"/>
+      <w:r>
+        <w:rPr>
+          <w:rFonts w:ascii="Times New Roman" w:hAnsi="Times New Roman" w:cs="Times New Roman"/>
+          <w:sz w:val="28"/>
+          <w:szCs w:val="28"/>
+        </w:rPr>
+        <w:t xml:space="preserve">=new </w:t>
+      </w:r>
+      <w:proofErr w:type="spellStart"/>
+      <w:proofErr w:type="gramStart"/>
+      <w:r>
+        <w:rPr>
+          <w:rFonts w:ascii="Times New Roman" w:hAnsi="Times New Roman" w:cs="Times New Roman"/>
+          <w:sz w:val="28"/>
+          <w:szCs w:val="28"/>
+        </w:rPr>
+        <w:t>classname</w:t>
+      </w:r>
+      <w:proofErr w:type="spellEnd"/>
+      <w:r>
+        <w:rPr>
+          <w:rFonts w:ascii="Times New Roman" w:hAnsi="Times New Roman" w:cs="Times New Roman"/>
+          <w:sz w:val="28"/>
+          <w:szCs w:val="28"/>
+        </w:rPr>
+        <w:t>(</w:t>
+      </w:r>
+      <w:proofErr w:type="gramEnd"/>
+      <w:r>
+        <w:rPr>
+          <w:rFonts w:ascii="Times New Roman" w:hAnsi="Times New Roman" w:cs="Times New Roman"/>
+          <w:sz w:val="28"/>
+          <w:szCs w:val="28"/>
+        </w:rPr>
+        <w:t>);</w:t>
       </w:r>
     </w:p>
     <w:p>
@@ -2911,7 +3030,43 @@
           <w:sz w:val="28"/>
           <w:szCs w:val="28"/>
         </w:rPr>
-        <w:t>class is an collection of data member(variable) and member function(methods or process) with its behaviours.</w:t>
+        <w:t xml:space="preserve">class is </w:t>
+      </w:r>
+      <w:proofErr w:type="gramStart"/>
+      <w:r>
+        <w:rPr>
+          <w:rFonts w:ascii="Times New Roman" w:hAnsi="Times New Roman" w:cs="Times New Roman"/>
+          <w:sz w:val="28"/>
+          <w:szCs w:val="28"/>
+        </w:rPr>
+        <w:t>an</w:t>
+      </w:r>
+      <w:proofErr w:type="gramEnd"/>
+      <w:r>
+        <w:rPr>
+          <w:rFonts w:ascii="Times New Roman" w:hAnsi="Times New Roman" w:cs="Times New Roman"/>
+          <w:sz w:val="28"/>
+          <w:szCs w:val="28"/>
+        </w:rPr>
+        <w:t xml:space="preserve"> collection of data member(variable) and member </w:t>
+      </w:r>
+      <w:proofErr w:type="gramStart"/>
+      <w:r>
+        <w:rPr>
+          <w:rFonts w:ascii="Times New Roman" w:hAnsi="Times New Roman" w:cs="Times New Roman"/>
+          <w:sz w:val="28"/>
+          <w:szCs w:val="28"/>
+        </w:rPr>
+        <w:t>function(</w:t>
+      </w:r>
+      <w:proofErr w:type="gramEnd"/>
+      <w:r>
+        <w:rPr>
+          <w:rFonts w:ascii="Times New Roman" w:hAnsi="Times New Roman" w:cs="Times New Roman"/>
+          <w:sz w:val="28"/>
+          <w:szCs w:val="28"/>
+        </w:rPr>
+        <w:t>methods or process) with its behaviours.</w:t>
       </w:r>
     </w:p>
     <w:p>
@@ -2963,8 +3118,18 @@
           <w:sz w:val="28"/>
           <w:szCs w:val="28"/>
         </w:rPr>
-        <w:t xml:space="preserve">           class classname</w:t>
-      </w:r>
+        <w:t xml:space="preserve">           class </w:t>
+      </w:r>
+      <w:proofErr w:type="spellStart"/>
+      <w:r>
+        <w:rPr>
+          <w:rFonts w:ascii="Times New Roman" w:hAnsi="Times New Roman" w:cs="Times New Roman"/>
+          <w:sz w:val="28"/>
+          <w:szCs w:val="28"/>
+        </w:rPr>
+        <w:t>classname</w:t>
+      </w:r>
+      <w:proofErr w:type="spellEnd"/>
     </w:p>
     <w:p>
       <w:pPr>
@@ -3213,7 +3378,25 @@
           <w:sz w:val="28"/>
           <w:szCs w:val="28"/>
         </w:rPr>
-        <w:t>inheritance properties of parent class extends into child class</w:t>
+        <w:t xml:space="preserve">inheritance properties of parent class </w:t>
+      </w:r>
+      <w:proofErr w:type="gramStart"/>
+      <w:r>
+        <w:rPr>
+          <w:rFonts w:ascii="Times New Roman" w:hAnsi="Times New Roman" w:cs="Times New Roman"/>
+          <w:sz w:val="28"/>
+          <w:szCs w:val="28"/>
+        </w:rPr>
+        <w:t>extends</w:t>
+      </w:r>
+      <w:proofErr w:type="gramEnd"/>
+      <w:r>
+        <w:rPr>
+          <w:rFonts w:ascii="Times New Roman" w:hAnsi="Times New Roman" w:cs="Times New Roman"/>
+          <w:sz w:val="28"/>
+          <w:szCs w:val="28"/>
+        </w:rPr>
+        <w:t xml:space="preserve"> into child class</w:t>
       </w:r>
     </w:p>
     <w:p>
@@ -3280,7 +3463,16 @@
           <w:sz w:val="28"/>
           <w:szCs w:val="28"/>
         </w:rPr>
-        <w:t>there are mainly 5 types</w:t>
+        <w:t xml:space="preserve">there are mainly 5 </w:t>
+      </w:r>
+      <w:proofErr w:type="gramStart"/>
+      <w:r>
+        <w:rPr>
+          <w:rFonts w:ascii="Times New Roman" w:hAnsi="Times New Roman" w:cs="Times New Roman"/>
+          <w:sz w:val="28"/>
+          <w:szCs w:val="28"/>
+        </w:rPr>
+        <w:t>types</w:t>
       </w:r>
       <w:r>
         <w:rPr>
@@ -3290,6 +3482,7 @@
         </w:rPr>
         <w:t xml:space="preserve"> :</w:t>
       </w:r>
+      <w:proofErr w:type="gramEnd"/>
     </w:p>
     <w:p>
       <w:pPr>
@@ -3598,7 +3791,25 @@
           <w:sz w:val="28"/>
           <w:szCs w:val="28"/>
         </w:rPr>
-        <w:t>polymorphism forms ability to take one name having different or many</w:t>
+        <w:t xml:space="preserve">polymorphism </w:t>
+      </w:r>
+      <w:proofErr w:type="gramStart"/>
+      <w:r>
+        <w:rPr>
+          <w:rFonts w:ascii="Times New Roman" w:hAnsi="Times New Roman" w:cs="Times New Roman"/>
+          <w:sz w:val="28"/>
+          <w:szCs w:val="28"/>
+        </w:rPr>
+        <w:t>forms</w:t>
+      </w:r>
+      <w:proofErr w:type="gramEnd"/>
+      <w:r>
+        <w:rPr>
+          <w:rFonts w:ascii="Times New Roman" w:hAnsi="Times New Roman" w:cs="Times New Roman"/>
+          <w:sz w:val="28"/>
+          <w:szCs w:val="28"/>
+        </w:rPr>
+        <w:t xml:space="preserve"> ability to take one name having different or many</w:t>
       </w:r>
     </w:p>
     <w:p>
@@ -3630,7 +3841,16 @@
           <w:sz w:val="28"/>
           <w:szCs w:val="28"/>
         </w:rPr>
-        <w:t xml:space="preserve">          there are mainly 2 types</w:t>
+        <w:t xml:space="preserve">          there are mainly 2 </w:t>
+      </w:r>
+      <w:proofErr w:type="gramStart"/>
+      <w:r>
+        <w:rPr>
+          <w:rFonts w:ascii="Times New Roman" w:hAnsi="Times New Roman" w:cs="Times New Roman"/>
+          <w:sz w:val="28"/>
+          <w:szCs w:val="28"/>
+        </w:rPr>
+        <w:t>types</w:t>
       </w:r>
       <w:r>
         <w:rPr>
@@ -3640,6 +3860,7 @@
         </w:rPr>
         <w:t xml:space="preserve"> :</w:t>
       </w:r>
+      <w:proofErr w:type="gramEnd"/>
     </w:p>
     <w:p>
       <w:pPr>
@@ -3734,7 +3955,51 @@
           <w:sz w:val="28"/>
           <w:szCs w:val="28"/>
         </w:rPr>
-        <w:t xml:space="preserve"> Draw Usecase on online bill payment system (paytm) </w:t>
+        <w:t xml:space="preserve"> Draw </w:t>
+      </w:r>
+      <w:proofErr w:type="spellStart"/>
+      <w:r>
+        <w:rPr>
+          <w:rFonts w:ascii="Times New Roman" w:hAnsi="Times New Roman" w:cs="Times New Roman"/>
+          <w:b/>
+          <w:bCs/>
+          <w:sz w:val="28"/>
+          <w:szCs w:val="28"/>
+        </w:rPr>
+        <w:t>Usecase</w:t>
+      </w:r>
+      <w:proofErr w:type="spellEnd"/>
+      <w:r>
+        <w:rPr>
+          <w:rFonts w:ascii="Times New Roman" w:hAnsi="Times New Roman" w:cs="Times New Roman"/>
+          <w:b/>
+          <w:bCs/>
+          <w:sz w:val="28"/>
+          <w:szCs w:val="28"/>
+        </w:rPr>
+        <w:t xml:space="preserve"> on online bill payment system (</w:t>
+      </w:r>
+      <w:proofErr w:type="spellStart"/>
+      <w:r>
+        <w:rPr>
+          <w:rFonts w:ascii="Times New Roman" w:hAnsi="Times New Roman" w:cs="Times New Roman"/>
+          <w:b/>
+          <w:bCs/>
+          <w:sz w:val="28"/>
+          <w:szCs w:val="28"/>
+        </w:rPr>
+        <w:t>paytm</w:t>
+      </w:r>
+      <w:proofErr w:type="spellEnd"/>
+      <w:r>
+        <w:rPr>
+          <w:rFonts w:ascii="Times New Roman" w:hAnsi="Times New Roman" w:cs="Times New Roman"/>
+          <w:b/>
+          <w:bCs/>
+          <w:sz w:val="28"/>
+          <w:szCs w:val="28"/>
+        </w:rPr>
+        <w:t xml:space="preserve">) </w:t>
       </w:r>
     </w:p>
     <w:p>
@@ -3945,7 +4210,29 @@
           <w:sz w:val="28"/>
           <w:szCs w:val="28"/>
         </w:rPr>
-        <w:t xml:space="preserve">Draw Usecase on banking system for customers. </w:t>
+        <w:t xml:space="preserve">Draw </w:t>
+      </w:r>
+      <w:proofErr w:type="spellStart"/>
+      <w:r>
+        <w:rPr>
+          <w:rFonts w:ascii="Times New Roman" w:hAnsi="Times New Roman" w:cs="Times New Roman"/>
+          <w:b/>
+          <w:bCs/>
+          <w:sz w:val="28"/>
+          <w:szCs w:val="28"/>
+        </w:rPr>
+        <w:t>Usecase</w:t>
+      </w:r>
+      <w:proofErr w:type="spellEnd"/>
+      <w:r>
+        <w:rPr>
+          <w:rFonts w:ascii="Times New Roman" w:hAnsi="Times New Roman" w:cs="Times New Roman"/>
+          <w:b/>
+          <w:bCs/>
+          <w:sz w:val="28"/>
+          <w:szCs w:val="28"/>
+        </w:rPr>
+        <w:t xml:space="preserve"> on banking system for customers. </w:t>
       </w:r>
     </w:p>
     <w:p>
@@ -4076,7 +4363,29 @@
           <w:sz w:val="28"/>
           <w:szCs w:val="28"/>
         </w:rPr>
-        <w:t>Draw Usecase on Broadcasting System.</w:t>
+        <w:t xml:space="preserve">Draw </w:t>
+      </w:r>
+      <w:proofErr w:type="spellStart"/>
+      <w:r>
+        <w:rPr>
+          <w:rFonts w:ascii="Times New Roman" w:hAnsi="Times New Roman" w:cs="Times New Roman"/>
+          <w:b/>
+          <w:bCs/>
+          <w:sz w:val="28"/>
+          <w:szCs w:val="28"/>
+        </w:rPr>
+        <w:t>Usecase</w:t>
+      </w:r>
+      <w:proofErr w:type="spellEnd"/>
+      <w:r>
+        <w:rPr>
+          <w:rFonts w:ascii="Times New Roman" w:hAnsi="Times New Roman" w:cs="Times New Roman"/>
+          <w:b/>
+          <w:bCs/>
+          <w:sz w:val="28"/>
+          <w:szCs w:val="28"/>
+        </w:rPr>
+        <w:t xml:space="preserve"> on Broadcasting System.</w:t>
       </w:r>
       <w:r>
         <w:rPr>
@@ -4218,7 +4527,29 @@
           <w:sz w:val="28"/>
           <w:szCs w:val="28"/>
         </w:rPr>
-        <w:t xml:space="preserve">Draw usecase on OTT Platform. </w:t>
+        <w:t xml:space="preserve">Draw </w:t>
+      </w:r>
+      <w:proofErr w:type="spellStart"/>
+      <w:r>
+        <w:rPr>
+          <w:rFonts w:ascii="Times New Roman" w:hAnsi="Times New Roman" w:cs="Times New Roman"/>
+          <w:b/>
+          <w:bCs/>
+          <w:sz w:val="28"/>
+          <w:szCs w:val="28"/>
+        </w:rPr>
+        <w:t>usecase</w:t>
+      </w:r>
+      <w:proofErr w:type="spellEnd"/>
+      <w:r>
+        <w:rPr>
+          <w:rFonts w:ascii="Times New Roman" w:hAnsi="Times New Roman" w:cs="Times New Roman"/>
+          <w:b/>
+          <w:bCs/>
+          <w:sz w:val="28"/>
+          <w:szCs w:val="28"/>
+        </w:rPr>
+        <w:t xml:space="preserve"> on OTT Platform. </w:t>
       </w:r>
     </w:p>
     <w:p>
@@ -4349,7 +4680,29 @@
           <w:sz w:val="28"/>
           <w:szCs w:val="28"/>
         </w:rPr>
-        <w:t xml:space="preserve"> Draw usecase on E-commerce application </w:t>
+        <w:t xml:space="preserve"> Draw </w:t>
+      </w:r>
+      <w:proofErr w:type="spellStart"/>
+      <w:r>
+        <w:rPr>
+          <w:rFonts w:ascii="Times New Roman" w:hAnsi="Times New Roman" w:cs="Times New Roman"/>
+          <w:b/>
+          <w:bCs/>
+          <w:sz w:val="28"/>
+          <w:szCs w:val="28"/>
+        </w:rPr>
+        <w:t>usecase</w:t>
+      </w:r>
+      <w:proofErr w:type="spellEnd"/>
+      <w:r>
+        <w:rPr>
+          <w:rFonts w:ascii="Times New Roman" w:hAnsi="Times New Roman" w:cs="Times New Roman"/>
+          <w:b/>
+          <w:bCs/>
+          <w:sz w:val="28"/>
+          <w:szCs w:val="28"/>
+        </w:rPr>
+        <w:t xml:space="preserve"> on E-commerce application </w:t>
       </w:r>
     </w:p>
     <w:p>
@@ -4481,7 +4834,29 @@
           <w:sz w:val="28"/>
           <w:szCs w:val="28"/>
         </w:rPr>
-        <w:t xml:space="preserve"> Draw usecase on Online shopping product using payment gateway.</w:t>
+        <w:t xml:space="preserve"> Draw </w:t>
+      </w:r>
+      <w:proofErr w:type="spellStart"/>
+      <w:r>
+        <w:rPr>
+          <w:rFonts w:ascii="Times New Roman" w:hAnsi="Times New Roman" w:cs="Times New Roman"/>
+          <w:b/>
+          <w:bCs/>
+          <w:sz w:val="28"/>
+          <w:szCs w:val="28"/>
+        </w:rPr>
+        <w:t>usecase</w:t>
+      </w:r>
+      <w:proofErr w:type="spellEnd"/>
+      <w:r>
+        <w:rPr>
+          <w:rFonts w:ascii="Times New Roman" w:hAnsi="Times New Roman" w:cs="Times New Roman"/>
+          <w:b/>
+          <w:bCs/>
+          <w:sz w:val="28"/>
+          <w:szCs w:val="28"/>
+        </w:rPr>
+        <w:t xml:space="preserve"> on Online shopping product using payment gateway.</w:t>
       </w:r>
     </w:p>
     <w:p>

</xml_diff>